<commit_message>
Done Act UC03 -> 05
</commit_message>
<xml_diff>
--- a/21880028/21880028_01_Analytics.docx
+++ b/21880028/21880028_01_Analytics.docx
@@ -38,7 +38,7 @@
           <w:noProof/>
         </w:rPr>
         <w:pict w14:anchorId="73ED4264">
-          <v:rect id="Rectangle 6" o:spid="_x0000_s2053" style="position:absolute;left:0;text-align:left;margin-left:-32.25pt;margin-top:15.05pt;width:536.1pt;height:125.85pt;z-index:251660288;visibility:visible;mso-wrap-style:square;mso-width-percent:0;mso-height-percent:0;mso-wrap-distance-left:9pt;mso-wrap-distance-top:0;mso-wrap-distance-right:9pt;mso-wrap-distance-bottom:0;mso-position-horizontal:absolute;mso-position-horizontal-relative:text;mso-position-vertical:absolute;mso-position-vertical-relative:text;mso-width-percent:0;mso-height-percent:0;mso-width-relative:margin;mso-height-relative:margin;v-text-anchor:middle" o:gfxdata="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" fillcolor="#4f81bd" stroked="f" strokeweight="2pt">
+          <v:rect id="Rectangle 6" o:spid="_x0000_s2053" style="position:absolute;left:0;text-align:left;margin-left:-32.25pt;margin-top:15.05pt;width:536.1pt;height:125.85pt;z-index:251658752;visibility:visible;mso-wrap-style:square;mso-width-percent:0;mso-height-percent:0;mso-wrap-distance-left:9pt;mso-wrap-distance-top:0;mso-wrap-distance-right:9pt;mso-wrap-distance-bottom:0;mso-position-horizontal:absolute;mso-position-horizontal-relative:text;mso-position-vertical:absolute;mso-position-vertical-relative:text;mso-width-percent:0;mso-height-percent:0;mso-width-relative:margin;mso-height-relative:margin;v-text-anchor:middle" o:gfxdata="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" fillcolor="#4f81bd" stroked="f" strokeweight="2pt">
             <v:textbox inset="1.90567mm,.95283mm,1.90567mm,.95283mm">
               <w:txbxContent>
                 <w:p>
@@ -122,7 +122,7 @@
             <v:stroke joinstyle="miter"/>
             <v:path gradientshapeok="t" o:connecttype="rect"/>
           </v:shapetype>
-          <v:shape id="Text Box 2" o:spid="_x0000_s2052" type="#_x0000_t202" style="position:absolute;left:0;text-align:left;margin-left:236.95pt;margin-top:7.25pt;width:260.85pt;height:110.55pt;z-index:251662336;visibility:visible;mso-wrap-style:square;mso-width-percent:0;mso-height-percent:200;mso-wrap-distance-left:9pt;mso-wrap-distance-top:0;mso-wrap-distance-right:9pt;mso-wrap-distance-bottom:0;mso-position-horizontal:absolute;mso-position-horizontal-relative:text;mso-position-vertical:absolute;mso-position-vertical-relative:text;mso-width-percent:0;mso-height-percent:200;mso-width-relative:margin;mso-height-relative:margin;v-text-anchor:top" stroked="f">
+          <v:shape id="Text Box 2" o:spid="_x0000_s2052" type="#_x0000_t202" style="position:absolute;left:0;text-align:left;margin-left:236.95pt;margin-top:7.25pt;width:260.85pt;height:110.55pt;z-index:251659776;visibility:visible;mso-wrap-style:square;mso-width-percent:0;mso-height-percent:200;mso-wrap-distance-left:9pt;mso-wrap-distance-top:0;mso-wrap-distance-right:9pt;mso-wrap-distance-bottom:0;mso-position-horizontal:absolute;mso-position-horizontal-relative:text;mso-position-vertical:absolute;mso-position-vertical-relative:text;mso-width-percent:0;mso-height-percent:200;mso-width-relative:margin;mso-height-relative:margin;v-text-anchor:top" stroked="f">
             <v:textbox style="mso-fit-shape-to-text:t">
               <w:txbxContent>
                 <w:p>
@@ -264,7 +264,7 @@
           <w:noProof/>
         </w:rPr>
         <w:pict w14:anchorId="06552C93">
-          <v:shape id="_x0000_s2051" type="#_x0000_t202" style="position:absolute;left:0;text-align:left;margin-left:117.05pt;margin-top:19pt;width:227.8pt;height:82.8pt;z-index:251664384;visibility:visible;mso-wrap-style:square;mso-width-percent:0;mso-height-percent:0;mso-wrap-distance-left:9pt;mso-wrap-distance-top:0;mso-wrap-distance-right:9pt;mso-wrap-distance-bottom:0;mso-position-horizontal:absolute;mso-position-horizontal-relative:text;mso-position-vertical:absolute;mso-position-vertical-relative:text;mso-width-percent:0;mso-height-percent:0;mso-width-relative:margin;mso-height-relative:margin;v-text-anchor:top" o:gfxdata="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" stroked="f">
+          <v:shape id="_x0000_s2051" type="#_x0000_t202" style="position:absolute;left:0;text-align:left;margin-left:117.05pt;margin-top:19pt;width:227.8pt;height:82.8pt;z-index:251660800;visibility:visible;mso-wrap-style:square;mso-width-percent:0;mso-height-percent:0;mso-wrap-distance-left:9pt;mso-wrap-distance-top:0;mso-wrap-distance-right:9pt;mso-wrap-distance-bottom:0;mso-position-horizontal:absolute;mso-position-horizontal-relative:text;mso-position-vertical:absolute;mso-position-vertical-relative:text;mso-width-percent:0;mso-height-percent:0;mso-width-relative:margin;mso-height-relative:margin;v-text-anchor:top" o:gfxdata="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" stroked="f">
             <v:textbox>
               <w:txbxContent>
                 <w:p>
@@ -1096,7 +1096,7 @@
           <w:noProof/>
         </w:rPr>
         <w:pict w14:anchorId="7946AB98">
-          <v:shape id="_x0000_s2050" type="#_x0000_t202" style="position:absolute;left:0;text-align:left;margin-left:276.7pt;margin-top:126.35pt;width:211.15pt;height:101.75pt;z-index:251691008;visibility:visible;mso-wrap-style:square;mso-width-percent:0;mso-height-percent:0;mso-wrap-distance-left:9pt;mso-wrap-distance-top:3.6pt;mso-wrap-distance-right:9pt;mso-wrap-distance-bottom:3.6pt;mso-position-horizontal:absolute;mso-position-horizontal-relative:margin;mso-position-vertical:absolute;mso-position-vertical-relative:text;mso-width-percent:0;mso-height-percent:0;mso-width-relative:margin;mso-height-relative:margin;v-text-anchor:top" filled="f" stroked="f">
+          <v:shape id="_x0000_s2050" type="#_x0000_t202" style="position:absolute;left:0;text-align:left;margin-left:276.7pt;margin-top:126.35pt;width:211.15pt;height:101.75pt;z-index:251661824;visibility:visible;mso-wrap-style:square;mso-width-percent:0;mso-height-percent:0;mso-wrap-distance-left:9pt;mso-wrap-distance-top:3.6pt;mso-wrap-distance-right:9pt;mso-wrap-distance-bottom:3.6pt;mso-position-horizontal:absolute;mso-position-horizontal-relative:margin;mso-position-vertical:absolute;mso-position-vertical-relative:text;mso-width-percent:0;mso-height-percent:0;mso-width-relative:margin;mso-height-relative:margin;v-text-anchor:top" filled="f" stroked="f">
             <v:textbox>
               <w:txbxContent>
                 <w:p>
@@ -3454,16 +3454,16 @@
           <w:noProof/>
         </w:rPr>
         <w:drawing>
-          <wp:anchor distT="0" distB="0" distL="114300" distR="114300" simplePos="0" relativeHeight="251657728" behindDoc="0" locked="0" layoutInCell="1" allowOverlap="1" wp14:anchorId="2D41EE94" wp14:editId="180F1EAD">
+          <wp:anchor distT="0" distB="0" distL="114300" distR="114300" simplePos="0" relativeHeight="251653632" behindDoc="0" locked="0" layoutInCell="1" allowOverlap="1" wp14:anchorId="2D41EE94" wp14:editId="39A8A671">
             <wp:simplePos x="0" y="0"/>
             <wp:positionH relativeFrom="column">
               <wp:posOffset>76200</wp:posOffset>
             </wp:positionH>
             <wp:positionV relativeFrom="paragraph">
-              <wp:posOffset>389255</wp:posOffset>
+              <wp:posOffset>607695</wp:posOffset>
             </wp:positionV>
-            <wp:extent cx="6399530" cy="4004945"/>
-            <wp:effectExtent l="76200" t="76200" r="115570" b="109855"/>
+            <wp:extent cx="6399530" cy="3562350"/>
+            <wp:effectExtent l="76200" t="76200" r="115570" b="114300"/>
             <wp:wrapTopAndBottom/>
             <wp:docPr id="2" name="Picture 2"/>
             <wp:cNvGraphicFramePr>
@@ -3491,7 +3491,7 @@
                   <pic:spPr>
                     <a:xfrm>
                       <a:off x="0" y="0"/>
-                      <a:ext cx="6399530" cy="4004945"/>
+                      <a:ext cx="6399530" cy="3562350"/>
                     </a:xfrm>
                     <a:prstGeom prst="rect">
                       <a:avLst/>
@@ -3514,6 +3514,9 @@
                 </pic:pic>
               </a:graphicData>
             </a:graphic>
+            <wp14:sizeRelV relativeFrom="margin">
+              <wp14:pctHeight>0</wp14:pctHeight>
+            </wp14:sizeRelV>
           </wp:anchor>
         </w:drawing>
       </w:r>
@@ -3976,14 +3979,7 @@
                 <w:rFonts w:ascii="Candara" w:hAnsi="Candara" w:cs="Segoe UI"/>
                 <w:lang w:eastAsia="ja-JP"/>
               </w:rPr>
-              <w:t xml:space="preserve">Tất cả thông tin bắt buộc đều phải được nhập đầy đủ với định dạng </w:t>
-            </w:r>
-            <w:r>
-              <w:rPr>
-                <w:rFonts w:ascii="Candara" w:hAnsi="Candara" w:cs="Segoe UI"/>
-                <w:lang w:eastAsia="ja-JP"/>
-              </w:rPr>
-              <w:t>chính xác</w:t>
+              <w:t>Tất cả thông tin bắt buộc đều phải được nhập đầy đủ với định dạng chính xác</w:t>
             </w:r>
           </w:p>
         </w:tc>
@@ -4500,16 +4496,16 @@
         </w:rPr>
         <w:lastRenderedPageBreak/>
         <w:drawing>
-          <wp:anchor distT="0" distB="0" distL="114300" distR="114300" simplePos="0" relativeHeight="251658752" behindDoc="0" locked="0" layoutInCell="1" allowOverlap="1" wp14:anchorId="5349B66D" wp14:editId="27157703">
+          <wp:anchor distT="0" distB="0" distL="114300" distR="114300" simplePos="0" relativeHeight="251654656" behindDoc="0" locked="0" layoutInCell="1" allowOverlap="1" wp14:anchorId="5349B66D" wp14:editId="1605FFD1">
             <wp:simplePos x="0" y="0"/>
             <wp:positionH relativeFrom="column">
-              <wp:posOffset>77470</wp:posOffset>
+              <wp:posOffset>76200</wp:posOffset>
             </wp:positionH>
             <wp:positionV relativeFrom="paragraph">
-              <wp:posOffset>361315</wp:posOffset>
+              <wp:posOffset>481965</wp:posOffset>
             </wp:positionV>
-            <wp:extent cx="6397625" cy="4277360"/>
-            <wp:effectExtent l="76200" t="76200" r="117475" b="123190"/>
+            <wp:extent cx="6397625" cy="4039235"/>
+            <wp:effectExtent l="76200" t="76200" r="117475" b="113665"/>
             <wp:wrapTopAndBottom/>
             <wp:docPr id="4" name="Picture 4"/>
             <wp:cNvGraphicFramePr>
@@ -4537,7 +4533,7 @@
                   <pic:spPr>
                     <a:xfrm>
                       <a:off x="0" y="0"/>
-                      <a:ext cx="6397625" cy="4277360"/>
+                      <a:ext cx="6397625" cy="4039235"/>
                     </a:xfrm>
                     <a:prstGeom prst="rect">
                       <a:avLst/>
@@ -4560,6 +4556,9 @@
                 </pic:pic>
               </a:graphicData>
             </a:graphic>
+            <wp14:sizeRelV relativeFrom="margin">
+              <wp14:pctHeight>0</wp14:pctHeight>
+            </wp14:sizeRelV>
           </wp:anchor>
         </w:drawing>
       </w:r>
@@ -5536,7 +5535,78 @@
         <w:pStyle w:val="Heading3Report"/>
       </w:pPr>
       <w:r>
+        <w:rPr>
+          <w:noProof/>
+        </w:rPr>
         <w:lastRenderedPageBreak/>
+        <w:drawing>
+          <wp:anchor distT="0" distB="0" distL="114300" distR="114300" simplePos="0" relativeHeight="251656704" behindDoc="0" locked="0" layoutInCell="1" allowOverlap="1" wp14:anchorId="1E32167C" wp14:editId="2B25A29F">
+            <wp:simplePos x="0" y="0"/>
+            <wp:positionH relativeFrom="column">
+              <wp:posOffset>-7620</wp:posOffset>
+            </wp:positionH>
+            <wp:positionV relativeFrom="paragraph">
+              <wp:posOffset>330835</wp:posOffset>
+            </wp:positionV>
+            <wp:extent cx="6399530" cy="3199130"/>
+            <wp:effectExtent l="76200" t="76200" r="115570" b="115570"/>
+            <wp:wrapTopAndBottom/>
+            <wp:docPr id="1" name="Picture 1"/>
+            <wp:cNvGraphicFramePr>
+              <a:graphicFrameLocks xmlns:a="http://schemas.openxmlformats.org/drawingml/2006/main" noChangeAspect="1"/>
+            </wp:cNvGraphicFramePr>
+            <a:graphic xmlns:a="http://schemas.openxmlformats.org/drawingml/2006/main">
+              <a:graphicData uri="http://schemas.openxmlformats.org/drawingml/2006/picture">
+                <pic:pic xmlns:pic="http://schemas.openxmlformats.org/drawingml/2006/picture">
+                  <pic:nvPicPr>
+                    <pic:cNvPr id="1" name="Picture 1"/>
+                    <pic:cNvPicPr/>
+                  </pic:nvPicPr>
+                  <pic:blipFill>
+                    <a:blip r:embed="rId16">
+                      <a:extLst>
+                        <a:ext uri="{28A0092B-C50C-407E-A947-70E740481C1C}">
+                          <a14:useLocalDpi xmlns:a14="http://schemas.microsoft.com/office/drawing/2010/main" val="0"/>
+                        </a:ext>
+                      </a:extLst>
+                    </a:blip>
+                    <a:stretch>
+                      <a:fillRect/>
+                    </a:stretch>
+                  </pic:blipFill>
+                  <pic:spPr>
+                    <a:xfrm>
+                      <a:off x="0" y="0"/>
+                      <a:ext cx="6399530" cy="3199130"/>
+                    </a:xfrm>
+                    <a:prstGeom prst="rect">
+                      <a:avLst/>
+                    </a:prstGeom>
+                    <a:ln w="38100" cap="sq">
+                      <a:solidFill>
+                        <a:srgbClr val="000000"/>
+                      </a:solidFill>
+                      <a:prstDash val="solid"/>
+                      <a:miter lim="800000"/>
+                    </a:ln>
+                    <a:effectLst>
+                      <a:outerShdw blurRad="50800" dist="38100" dir="2700000" algn="tl" rotWithShape="0">
+                        <a:srgbClr val="000000">
+                          <a:alpha val="43000"/>
+                        </a:srgbClr>
+                      </a:outerShdw>
+                    </a:effectLst>
+                  </pic:spPr>
+                </pic:pic>
+              </a:graphicData>
+            </a:graphic>
+            <wp14:sizeRelV relativeFrom="margin">
+              <wp14:pctHeight>0</wp14:pctHeight>
+            </wp14:sizeRelV>
+          </wp:anchor>
+        </w:drawing>
+      </w:r>
+      <w:r>
         <w:t xml:space="preserve">Đặc tả Use Case </w:t>
       </w:r>
       <w:r>
@@ -6202,7 +6272,15 @@
                 <w:rFonts w:ascii="Candara" w:hAnsi="Candara" w:cs="Segoe UI"/>
                 <w:lang w:eastAsia="ja-JP"/>
               </w:rPr>
-              <w:t>Thông tin sách được kiểm tra trước khi được lưu xuống cơ sơ dữ liệu của hệ thống QTTV</w:t>
+              <w:t xml:space="preserve">Thông tin sách được kiểm tra trước khi được lưu </w:t>
+            </w:r>
+            <w:r>
+              <w:rPr>
+                <w:rFonts w:ascii="Candara" w:hAnsi="Candara" w:cs="Segoe UI"/>
+                <w:lang w:eastAsia="ja-JP"/>
+              </w:rPr>
+              <w:lastRenderedPageBreak/>
+              <w:t>xuống cơ sơ dữ liệu của hệ thống QTTV</w:t>
             </w:r>
           </w:p>
           <w:p>
@@ -6265,6 +6343,7 @@
                 <w:i/>
                 <w:lang w:eastAsia="ja-JP"/>
               </w:rPr>
+              <w:lastRenderedPageBreak/>
               <w:t>Kịch bản phụ</w:t>
             </w:r>
           </w:p>
@@ -6353,6 +6432,26 @@
                 <w:lang w:eastAsia="ja-JP"/>
               </w:rPr>
               <w:t>Thông tin sách nhập vào:</w:t>
+            </w:r>
+          </w:p>
+          <w:p>
+            <w:pPr>
+              <w:pStyle w:val="ListParagraph"/>
+              <w:numPr>
+                <w:ilvl w:val="1"/>
+                <w:numId w:val="27"/>
+              </w:numPr>
+              <w:rPr>
+                <w:rFonts w:ascii="Candara" w:hAnsi="Candara" w:cs="Segoe UI"/>
+                <w:lang w:eastAsia="ja-JP"/>
+              </w:rPr>
+            </w:pPr>
+            <w:r>
+              <w:rPr>
+                <w:rFonts w:ascii="Candara" w:hAnsi="Candara" w:cs="Segoe UI"/>
+                <w:lang w:eastAsia="ja-JP"/>
+              </w:rPr>
+              <w:t>Quá thời hạn sản xuất quy định</w:t>
             </w:r>
           </w:p>
           <w:p>
@@ -6523,7 +6622,6 @@
         </w:rPr>
       </w:pPr>
       <w:r>
-        <w:lastRenderedPageBreak/>
         <w:br w:type="page"/>
       </w:r>
     </w:p>
@@ -6533,7 +6631,78 @@
         <w:ind w:left="0" w:firstLine="0"/>
       </w:pPr>
       <w:r>
+        <w:rPr>
+          <w:noProof/>
+        </w:rPr>
         <w:lastRenderedPageBreak/>
+        <w:drawing>
+          <wp:anchor distT="0" distB="0" distL="114300" distR="114300" simplePos="0" relativeHeight="251660800" behindDoc="0" locked="0" layoutInCell="1" allowOverlap="1" wp14:anchorId="4B7B3EB7" wp14:editId="6F175E74">
+            <wp:simplePos x="0" y="0"/>
+            <wp:positionH relativeFrom="column">
+              <wp:posOffset>-114300</wp:posOffset>
+            </wp:positionH>
+            <wp:positionV relativeFrom="paragraph">
+              <wp:posOffset>366395</wp:posOffset>
+            </wp:positionV>
+            <wp:extent cx="6399530" cy="2625725"/>
+            <wp:effectExtent l="76200" t="76200" r="115570" b="117475"/>
+            <wp:wrapTopAndBottom/>
+            <wp:docPr id="5" name="Picture 5"/>
+            <wp:cNvGraphicFramePr>
+              <a:graphicFrameLocks xmlns:a="http://schemas.openxmlformats.org/drawingml/2006/main" noChangeAspect="1"/>
+            </wp:cNvGraphicFramePr>
+            <a:graphic xmlns:a="http://schemas.openxmlformats.org/drawingml/2006/main">
+              <a:graphicData uri="http://schemas.openxmlformats.org/drawingml/2006/picture">
+                <pic:pic xmlns:pic="http://schemas.openxmlformats.org/drawingml/2006/picture">
+                  <pic:nvPicPr>
+                    <pic:cNvPr id="5" name="Picture 5"/>
+                    <pic:cNvPicPr/>
+                  </pic:nvPicPr>
+                  <pic:blipFill>
+                    <a:blip r:embed="rId17">
+                      <a:extLst>
+                        <a:ext uri="{28A0092B-C50C-407E-A947-70E740481C1C}">
+                          <a14:useLocalDpi xmlns:a14="http://schemas.microsoft.com/office/drawing/2010/main" val="0"/>
+                        </a:ext>
+                      </a:extLst>
+                    </a:blip>
+                    <a:stretch>
+                      <a:fillRect/>
+                    </a:stretch>
+                  </pic:blipFill>
+                  <pic:spPr>
+                    <a:xfrm>
+                      <a:off x="0" y="0"/>
+                      <a:ext cx="6399530" cy="2625725"/>
+                    </a:xfrm>
+                    <a:prstGeom prst="rect">
+                      <a:avLst/>
+                    </a:prstGeom>
+                    <a:ln w="38100" cap="sq">
+                      <a:solidFill>
+                        <a:srgbClr val="000000"/>
+                      </a:solidFill>
+                      <a:prstDash val="solid"/>
+                      <a:miter lim="800000"/>
+                    </a:ln>
+                    <a:effectLst>
+                      <a:outerShdw blurRad="50800" dist="38100" dir="2700000" algn="tl" rotWithShape="0">
+                        <a:srgbClr val="000000">
+                          <a:alpha val="43000"/>
+                        </a:srgbClr>
+                      </a:outerShdw>
+                    </a:effectLst>
+                  </pic:spPr>
+                </pic:pic>
+              </a:graphicData>
+            </a:graphic>
+            <wp14:sizeRelV relativeFrom="margin">
+              <wp14:pctHeight>0</wp14:pctHeight>
+            </wp14:sizeRelV>
+          </wp:anchor>
+        </w:drawing>
+      </w:r>
+      <w:r>
         <w:t xml:space="preserve">Đặc tả Use Case </w:t>
       </w:r>
       <w:r>
@@ -6760,6 +6929,132 @@
                 <w:lang w:eastAsia="ja-JP"/>
               </w:rPr>
             </w:pPr>
+            <w:r>
+              <w:rPr>
+                <w:rFonts w:ascii="Candara" w:hAnsi="Candara" w:cs="Segoe UI"/>
+                <w:lang w:eastAsia="ja-JP"/>
+              </w:rPr>
+              <w:t>Người dùng:</w:t>
+            </w:r>
+          </w:p>
+          <w:p>
+            <w:pPr>
+              <w:pStyle w:val="ListParagraph"/>
+              <w:numPr>
+                <w:ilvl w:val="0"/>
+                <w:numId w:val="27"/>
+              </w:numPr>
+              <w:spacing w:line="240" w:lineRule="auto"/>
+              <w:rPr>
+                <w:rFonts w:ascii="Candara" w:hAnsi="Candara" w:cs="Segoe UI"/>
+                <w:lang w:eastAsia="ja-JP"/>
+              </w:rPr>
+            </w:pPr>
+            <w:r>
+              <w:rPr>
+                <w:rFonts w:ascii="Candara" w:hAnsi="Candara" w:cs="Segoe UI"/>
+                <w:lang w:eastAsia="ja-JP"/>
+              </w:rPr>
+              <w:t>Truy cập vào màn hình “</w:t>
+            </w:r>
+            <w:r>
+              <w:rPr>
+                <w:rFonts w:ascii="Candara" w:hAnsi="Candara" w:cs="Segoe UI"/>
+                <w:lang w:eastAsia="ja-JP"/>
+              </w:rPr>
+              <w:t>Tra cứu</w:t>
+            </w:r>
+            <w:r>
+              <w:rPr>
+                <w:rFonts w:ascii="Candara" w:hAnsi="Candara" w:cs="Segoe UI"/>
+                <w:lang w:eastAsia="ja-JP"/>
+              </w:rPr>
+              <w:t xml:space="preserve"> sách”</w:t>
+            </w:r>
+          </w:p>
+          <w:p>
+            <w:pPr>
+              <w:pStyle w:val="ListParagraph"/>
+              <w:numPr>
+                <w:ilvl w:val="0"/>
+                <w:numId w:val="27"/>
+              </w:numPr>
+              <w:spacing w:line="240" w:lineRule="auto"/>
+              <w:rPr>
+                <w:rFonts w:ascii="Candara" w:hAnsi="Candara" w:cs="Segoe UI"/>
+                <w:lang w:eastAsia="ja-JP"/>
+              </w:rPr>
+            </w:pPr>
+            <w:r>
+              <w:rPr>
+                <w:rFonts w:ascii="Candara" w:hAnsi="Candara" w:cs="Segoe UI"/>
+                <w:lang w:eastAsia="ja-JP"/>
+              </w:rPr>
+              <w:t xml:space="preserve">Điền đầy đủ thông tin của sách cần </w:t>
+            </w:r>
+            <w:r>
+              <w:rPr>
+                <w:rFonts w:ascii="Candara" w:hAnsi="Candara" w:cs="Segoe UI"/>
+                <w:lang w:eastAsia="ja-JP"/>
+              </w:rPr>
+              <w:t>tra cứu</w:t>
+            </w:r>
+            <w:r>
+              <w:rPr>
+                <w:rFonts w:ascii="Candara" w:hAnsi="Candara" w:cs="Segoe UI"/>
+                <w:lang w:eastAsia="ja-JP"/>
+              </w:rPr>
+              <w:t xml:space="preserve"> vào hệ thống QTTV</w:t>
+            </w:r>
+          </w:p>
+          <w:p>
+            <w:pPr>
+              <w:pStyle w:val="ListParagraph"/>
+              <w:numPr>
+                <w:ilvl w:val="0"/>
+                <w:numId w:val="27"/>
+              </w:numPr>
+              <w:spacing w:line="240" w:lineRule="auto"/>
+              <w:rPr>
+                <w:rFonts w:ascii="Candara" w:hAnsi="Candara" w:cs="Segoe UI"/>
+                <w:lang w:eastAsia="ja-JP"/>
+              </w:rPr>
+            </w:pPr>
+            <w:r>
+              <w:rPr>
+                <w:rFonts w:ascii="Candara" w:hAnsi="Candara" w:cs="Segoe UI"/>
+                <w:lang w:eastAsia="ja-JP"/>
+              </w:rPr>
+              <w:t>Hệ thống sẽ hiển thị</w:t>
+            </w:r>
+            <w:r>
+              <w:rPr>
+                <w:rFonts w:ascii="Candara" w:hAnsi="Candara" w:cs="Segoe UI"/>
+                <w:lang w:eastAsia="ja-JP"/>
+              </w:rPr>
+              <w:t xml:space="preserve"> thông tin </w:t>
+            </w:r>
+            <w:r>
+              <w:rPr>
+                <w:rFonts w:ascii="Candara" w:hAnsi="Candara" w:cs="Segoe UI"/>
+                <w:lang w:eastAsia="ja-JP"/>
+              </w:rPr>
+              <w:t xml:space="preserve">chi tiết </w:t>
+            </w:r>
+            <w:r>
+              <w:rPr>
+                <w:rFonts w:ascii="Candara" w:hAnsi="Candara" w:cs="Segoe UI"/>
+                <w:lang w:eastAsia="ja-JP"/>
+              </w:rPr>
+              <w:t xml:space="preserve">sách </w:t>
+            </w:r>
+            <w:r>
+              <w:rPr>
+                <w:rFonts w:ascii="Candara" w:hAnsi="Candara" w:cs="Segoe UI"/>
+                <w:lang w:eastAsia="ja-JP"/>
+              </w:rPr>
+              <w:t>đã nhập</w:t>
+            </w:r>
           </w:p>
         </w:tc>
       </w:tr>
@@ -6816,6 +7111,93 @@
                 <w:lang w:eastAsia="ja-JP"/>
               </w:rPr>
             </w:pPr>
+            <w:r>
+              <w:rPr>
+                <w:rFonts w:ascii="Candara" w:hAnsi="Candara" w:cs="Segoe UI"/>
+                <w:lang w:eastAsia="ja-JP"/>
+              </w:rPr>
+              <w:t>Độc giả</w:t>
+            </w:r>
+          </w:p>
+          <w:p>
+            <w:pPr>
+              <w:spacing w:line="240" w:lineRule="auto"/>
+              <w:rPr>
+                <w:rFonts w:ascii="Candara" w:hAnsi="Candara" w:cs="Segoe UI"/>
+                <w:lang w:eastAsia="ja-JP"/>
+              </w:rPr>
+            </w:pPr>
+            <w:r>
+              <w:rPr>
+                <w:rFonts w:ascii="Candara" w:hAnsi="Candara" w:cs="Segoe UI"/>
+                <w:lang w:eastAsia="ja-JP"/>
+              </w:rPr>
+              <w:t>Thủ thư</w:t>
+            </w:r>
+          </w:p>
+          <w:p>
+            <w:pPr>
+              <w:spacing w:line="240" w:lineRule="auto"/>
+              <w:rPr>
+                <w:rFonts w:ascii="Candara" w:hAnsi="Candara" w:cs="Segoe UI"/>
+                <w:lang w:eastAsia="ja-JP"/>
+              </w:rPr>
+            </w:pPr>
+            <w:r>
+              <w:rPr>
+                <w:rFonts w:ascii="Candara" w:hAnsi="Candara" w:cs="Segoe UI"/>
+                <w:lang w:eastAsia="ja-JP"/>
+              </w:rPr>
+              <w:t>Thủ kho</w:t>
+            </w:r>
+          </w:p>
+          <w:p>
+            <w:pPr>
+              <w:spacing w:line="240" w:lineRule="auto"/>
+              <w:rPr>
+                <w:rFonts w:ascii="Candara" w:hAnsi="Candara" w:cs="Segoe UI"/>
+                <w:lang w:eastAsia="ja-JP"/>
+              </w:rPr>
+            </w:pPr>
+            <w:r>
+              <w:rPr>
+                <w:rFonts w:ascii="Candara" w:hAnsi="Candara" w:cs="Segoe UI"/>
+                <w:lang w:eastAsia="ja-JP"/>
+              </w:rPr>
+              <w:t>Thủ quỹ</w:t>
+            </w:r>
+          </w:p>
+          <w:p>
+            <w:pPr>
+              <w:spacing w:line="240" w:lineRule="auto"/>
+              <w:rPr>
+                <w:rFonts w:ascii="Candara" w:hAnsi="Candara" w:cs="Segoe UI"/>
+                <w:lang w:eastAsia="ja-JP"/>
+              </w:rPr>
+            </w:pPr>
+            <w:r>
+              <w:rPr>
+                <w:rFonts w:ascii="Candara" w:hAnsi="Candara" w:cs="Segoe UI"/>
+                <w:lang w:eastAsia="ja-JP"/>
+              </w:rPr>
+              <w:t>Ban giám đốc</w:t>
+            </w:r>
+          </w:p>
+          <w:p>
+            <w:pPr>
+              <w:spacing w:line="240" w:lineRule="auto"/>
+              <w:rPr>
+                <w:rFonts w:ascii="Candara" w:hAnsi="Candara" w:cs="Segoe UI"/>
+                <w:lang w:eastAsia="ja-JP"/>
+              </w:rPr>
+            </w:pPr>
+            <w:r>
+              <w:rPr>
+                <w:rFonts w:ascii="Candara" w:hAnsi="Candara" w:cs="Segoe UI"/>
+                <w:lang w:eastAsia="ja-JP"/>
+              </w:rPr>
+              <w:t>Quản trị viên</w:t>
+            </w:r>
           </w:p>
         </w:tc>
       </w:tr>
@@ -6866,13 +7248,19 @@
           </w:tcPr>
           <w:p>
             <w:pPr>
-              <w:pStyle w:val="ListParagraph"/>
               <w:spacing w:before="0" w:after="0" w:line="240" w:lineRule="auto"/>
               <w:rPr>
                 <w:rFonts w:ascii="Candara" w:hAnsi="Candara" w:cs="Segoe UI"/>
                 <w:lang w:eastAsia="ja-JP"/>
               </w:rPr>
             </w:pPr>
+            <w:r>
+              <w:rPr>
+                <w:rFonts w:ascii="Candara" w:hAnsi="Candara" w:cs="Segoe UI"/>
+                <w:lang w:eastAsia="ja-JP"/>
+              </w:rPr>
+              <w:t>Phải nhập đầy đủ các thông tin bắt buộc khi tra cứu sách</w:t>
+            </w:r>
           </w:p>
         </w:tc>
       </w:tr>
@@ -6923,13 +7311,19 @@
           </w:tcPr>
           <w:p>
             <w:pPr>
-              <w:pStyle w:val="ListParagraph"/>
               <w:spacing w:before="0" w:after="0" w:line="240" w:lineRule="auto"/>
               <w:rPr>
                 <w:rFonts w:ascii="Candara" w:hAnsi="Candara" w:cs="Segoe UI"/>
                 <w:lang w:eastAsia="ja-JP"/>
               </w:rPr>
             </w:pPr>
+            <w:r>
+              <w:rPr>
+                <w:rFonts w:ascii="Candara" w:hAnsi="Candara" w:cs="Segoe UI"/>
+                <w:lang w:eastAsia="ja-JP"/>
+              </w:rPr>
+              <w:t>Thông tin chi tiết sách được hiển thị cho người dùng</w:t>
+            </w:r>
           </w:p>
         </w:tc>
       </w:tr>
@@ -6980,13 +7374,195 @@
           </w:tcPr>
           <w:p>
             <w:pPr>
+              <w:spacing w:before="0" w:after="0" w:line="240" w:lineRule="auto"/>
+              <w:rPr>
+                <w:rFonts w:ascii="Candara" w:hAnsi="Candara" w:cs="Segoe UI"/>
+                <w:lang w:eastAsia="ja-JP"/>
+              </w:rPr>
+            </w:pPr>
+            <w:r>
+              <w:rPr>
+                <w:rFonts w:ascii="Candara" w:hAnsi="Candara" w:cs="Segoe UI"/>
+                <w:lang w:eastAsia="ja-JP"/>
+              </w:rPr>
+              <w:t>Người dùng truy cập vào màn hình “</w:t>
+            </w:r>
+            <w:r>
+              <w:rPr>
+                <w:rFonts w:ascii="Candara" w:hAnsi="Candara" w:cs="Segoe UI"/>
+                <w:lang w:eastAsia="ja-JP"/>
+              </w:rPr>
+              <w:t>Tra cứu</w:t>
+            </w:r>
+            <w:r>
+              <w:rPr>
+                <w:rFonts w:ascii="Candara" w:hAnsi="Candara" w:cs="Segoe UI"/>
+                <w:lang w:eastAsia="ja-JP"/>
+              </w:rPr>
+              <w:t xml:space="preserve"> sách”:</w:t>
+            </w:r>
+          </w:p>
+          <w:p>
+            <w:pPr>
               <w:pStyle w:val="ListParagraph"/>
+              <w:numPr>
+                <w:ilvl w:val="0"/>
+                <w:numId w:val="27"/>
+              </w:numPr>
               <w:spacing w:before="0" w:after="0" w:line="240" w:lineRule="auto"/>
               <w:rPr>
                 <w:rFonts w:ascii="Candara" w:hAnsi="Candara" w:cs="Segoe UI"/>
                 <w:lang w:eastAsia="ja-JP"/>
               </w:rPr>
             </w:pPr>
+            <w:r>
+              <w:rPr>
+                <w:rFonts w:ascii="Candara" w:hAnsi="Candara" w:cs="Segoe UI"/>
+                <w:lang w:eastAsia="ja-JP"/>
+              </w:rPr>
+              <w:lastRenderedPageBreak/>
+              <w:t xml:space="preserve">Điền đầy đủ thông tin sách cần </w:t>
+            </w:r>
+            <w:r>
+              <w:rPr>
+                <w:rFonts w:ascii="Candara" w:hAnsi="Candara" w:cs="Segoe UI"/>
+                <w:lang w:eastAsia="ja-JP"/>
+              </w:rPr>
+              <w:t>tra cứu</w:t>
+            </w:r>
+          </w:p>
+          <w:p>
+            <w:pPr>
+              <w:pStyle w:val="ListParagraph"/>
+              <w:numPr>
+                <w:ilvl w:val="0"/>
+                <w:numId w:val="27"/>
+              </w:numPr>
+              <w:spacing w:before="0" w:after="0" w:line="240" w:lineRule="auto"/>
+              <w:rPr>
+                <w:rFonts w:ascii="Candara" w:hAnsi="Candara" w:cs="Segoe UI"/>
+                <w:lang w:eastAsia="ja-JP"/>
+              </w:rPr>
+            </w:pPr>
+            <w:r>
+              <w:rPr>
+                <w:rFonts w:ascii="Candara" w:hAnsi="Candara" w:cs="Segoe UI"/>
+                <w:lang w:eastAsia="ja-JP"/>
+              </w:rPr>
+              <w:t>Nhấn nút “</w:t>
+            </w:r>
+            <w:r>
+              <w:rPr>
+                <w:rFonts w:ascii="Candara" w:hAnsi="Candara" w:cs="Segoe UI"/>
+                <w:lang w:eastAsia="ja-JP"/>
+              </w:rPr>
+              <w:t>Tìm kiếm</w:t>
+            </w:r>
+            <w:r>
+              <w:rPr>
+                <w:rFonts w:ascii="Candara" w:hAnsi="Candara" w:cs="Segoe UI"/>
+                <w:lang w:eastAsia="ja-JP"/>
+              </w:rPr>
+              <w:t>”</w:t>
+            </w:r>
+          </w:p>
+          <w:p>
+            <w:pPr>
+              <w:pStyle w:val="ListParagraph"/>
+              <w:numPr>
+                <w:ilvl w:val="0"/>
+                <w:numId w:val="27"/>
+              </w:numPr>
+              <w:spacing w:before="0" w:after="0" w:line="240" w:lineRule="auto"/>
+              <w:rPr>
+                <w:rFonts w:ascii="Candara" w:hAnsi="Candara" w:cs="Segoe UI"/>
+                <w:lang w:eastAsia="ja-JP"/>
+              </w:rPr>
+            </w:pPr>
+            <w:r>
+              <w:rPr>
+                <w:rFonts w:ascii="Candara" w:hAnsi="Candara" w:cs="Segoe UI"/>
+                <w:lang w:eastAsia="ja-JP"/>
+              </w:rPr>
+              <w:t xml:space="preserve">Hệ thống </w:t>
+            </w:r>
+            <w:r>
+              <w:rPr>
+                <w:rFonts w:ascii="Candara" w:hAnsi="Candara" w:cs="Segoe UI"/>
+                <w:lang w:eastAsia="ja-JP"/>
+              </w:rPr>
+              <w:t xml:space="preserve">kiểm tra </w:t>
+            </w:r>
+            <w:r>
+              <w:rPr>
+                <w:rFonts w:ascii="Candara" w:hAnsi="Candara" w:cs="Segoe UI"/>
+                <w:lang w:eastAsia="ja-JP"/>
+              </w:rPr>
+              <w:t>t</w:t>
+            </w:r>
+            <w:r>
+              <w:rPr>
+                <w:rFonts w:ascii="Candara" w:hAnsi="Candara" w:cs="Segoe UI"/>
+                <w:lang w:eastAsia="ja-JP"/>
+              </w:rPr>
+              <w:t xml:space="preserve">hông tin sách </w:t>
+            </w:r>
+            <w:r>
+              <w:rPr>
+                <w:rFonts w:ascii="Candara" w:hAnsi="Candara" w:cs="Segoe UI"/>
+                <w:lang w:eastAsia="ja-JP"/>
+              </w:rPr>
+              <w:t xml:space="preserve">có liên quan đến thông tin người dùng đã nhập từ </w:t>
+            </w:r>
+            <w:r>
+              <w:rPr>
+                <w:rFonts w:ascii="Candara" w:hAnsi="Candara" w:cs="Segoe UI"/>
+                <w:lang w:eastAsia="ja-JP"/>
+              </w:rPr>
+              <w:t>cơ sơ dữ liệu của hệ thống QTTV</w:t>
+            </w:r>
+          </w:p>
+          <w:p>
+            <w:pPr>
+              <w:pStyle w:val="ListParagraph"/>
+              <w:numPr>
+                <w:ilvl w:val="0"/>
+                <w:numId w:val="27"/>
+              </w:numPr>
+              <w:spacing w:before="0" w:after="0" w:line="240" w:lineRule="auto"/>
+              <w:rPr>
+                <w:rFonts w:ascii="Candara" w:hAnsi="Candara" w:cs="Segoe UI"/>
+                <w:lang w:eastAsia="ja-JP"/>
+              </w:rPr>
+            </w:pPr>
+            <w:r>
+              <w:rPr>
+                <w:rFonts w:ascii="Candara" w:hAnsi="Candara" w:cs="Segoe UI"/>
+                <w:lang w:eastAsia="ja-JP"/>
+              </w:rPr>
+              <w:t xml:space="preserve">Hiển thị </w:t>
+            </w:r>
+            <w:r>
+              <w:rPr>
+                <w:rFonts w:ascii="Candara" w:hAnsi="Candara" w:cs="Segoe UI"/>
+                <w:lang w:eastAsia="ja-JP"/>
+              </w:rPr>
+              <w:t xml:space="preserve">thông tin chi tiết </w:t>
+            </w:r>
+            <w:r>
+              <w:rPr>
+                <w:rFonts w:ascii="Candara" w:hAnsi="Candara" w:cs="Segoe UI"/>
+                <w:lang w:eastAsia="ja-JP"/>
+              </w:rPr>
+              <w:t>sách</w:t>
+            </w:r>
+            <w:r>
+              <w:rPr>
+                <w:rFonts w:ascii="Candara" w:hAnsi="Candara" w:cs="Segoe UI"/>
+                <w:lang w:eastAsia="ja-JP"/>
+              </w:rPr>
+              <w:t xml:space="preserve"> đáp ứng kết quả tìm kiếm</w:t>
+            </w:r>
           </w:p>
         </w:tc>
       </w:tr>
@@ -7020,6 +7596,7 @@
                 <w:i/>
                 <w:lang w:eastAsia="ja-JP"/>
               </w:rPr>
+              <w:lastRenderedPageBreak/>
               <w:t>Kịch bản phụ</w:t>
             </w:r>
           </w:p>
@@ -7037,11 +7614,180 @@
           </w:tcPr>
           <w:p>
             <w:pPr>
-              <w:rPr>
-                <w:rFonts w:ascii="Candara" w:hAnsi="Candara" w:cs="Segoe UI"/>
-                <w:lang w:eastAsia="ja-JP"/>
-              </w:rPr>
-            </w:pPr>
+              <w:pStyle w:val="ListParagraph"/>
+              <w:numPr>
+                <w:ilvl w:val="0"/>
+                <w:numId w:val="27"/>
+              </w:numPr>
+              <w:rPr>
+                <w:rFonts w:ascii="Candara" w:hAnsi="Candara" w:cs="Segoe UI"/>
+                <w:lang w:eastAsia="ja-JP"/>
+              </w:rPr>
+            </w:pPr>
+            <w:r>
+              <w:rPr>
+                <w:rFonts w:ascii="Candara" w:hAnsi="Candara" w:cs="Segoe UI"/>
+                <w:lang w:eastAsia="ja-JP"/>
+              </w:rPr>
+              <w:t xml:space="preserve">Người dùng nhấn nút </w:t>
+            </w:r>
+            <w:r>
+              <w:rPr>
+                <w:rFonts w:ascii="Candara" w:hAnsi="Candara" w:cs="Segoe UI"/>
+                <w:lang w:eastAsia="ja-JP"/>
+              </w:rPr>
+              <w:t>“</w:t>
+            </w:r>
+            <w:r>
+              <w:rPr>
+                <w:rFonts w:ascii="Candara" w:hAnsi="Candara" w:cs="Segoe UI"/>
+                <w:lang w:eastAsia="ja-JP"/>
+              </w:rPr>
+              <w:t>Hủy</w:t>
+            </w:r>
+            <w:r>
+              <w:rPr>
+                <w:rFonts w:ascii="Candara" w:hAnsi="Candara" w:cs="Segoe UI"/>
+                <w:lang w:eastAsia="ja-JP"/>
+              </w:rPr>
+              <w:t>”</w:t>
+            </w:r>
+            <w:r>
+              <w:rPr>
+                <w:rFonts w:ascii="Candara" w:hAnsi="Candara" w:cs="Segoe UI"/>
+                <w:lang w:eastAsia="ja-JP"/>
+              </w:rPr>
+              <w:t xml:space="preserve"> trong </w:t>
+            </w:r>
+            <w:r>
+              <w:rPr>
+                <w:rFonts w:ascii="Candara" w:hAnsi="Candara" w:cs="Segoe UI"/>
+                <w:lang w:eastAsia="ja-JP"/>
+              </w:rPr>
+              <w:t>quá trình nhập thông tin sách</w:t>
+            </w:r>
+          </w:p>
+          <w:p>
+            <w:pPr>
+              <w:pStyle w:val="ListParagraph"/>
+              <w:numPr>
+                <w:ilvl w:val="0"/>
+                <w:numId w:val="27"/>
+              </w:numPr>
+              <w:rPr>
+                <w:rFonts w:ascii="Candara" w:hAnsi="Candara" w:cs="Segoe UI"/>
+                <w:lang w:eastAsia="ja-JP"/>
+              </w:rPr>
+            </w:pPr>
+            <w:r>
+              <w:rPr>
+                <w:rFonts w:ascii="Candara" w:hAnsi="Candara" w:cs="Segoe UI"/>
+                <w:lang w:eastAsia="ja-JP"/>
+              </w:rPr>
+              <w:t>Thông tin sách nhập vào:</w:t>
+            </w:r>
+          </w:p>
+          <w:p>
+            <w:pPr>
+              <w:pStyle w:val="ListParagraph"/>
+              <w:numPr>
+                <w:ilvl w:val="1"/>
+                <w:numId w:val="27"/>
+              </w:numPr>
+              <w:rPr>
+                <w:rFonts w:ascii="Candara" w:hAnsi="Candara" w:cs="Segoe UI"/>
+                <w:lang w:eastAsia="ja-JP"/>
+              </w:rPr>
+            </w:pPr>
+            <w:r>
+              <w:rPr>
+                <w:rFonts w:ascii="Candara" w:hAnsi="Candara" w:cs="Segoe UI"/>
+                <w:lang w:eastAsia="ja-JP"/>
+              </w:rPr>
+              <w:t xml:space="preserve">Thiếu/không chính xác </w:t>
+            </w:r>
+            <w:r>
+              <w:rPr>
+                <w:rFonts w:ascii="Candara" w:hAnsi="Candara" w:cs="Segoe UI"/>
+                <w:lang w:eastAsia="ja-JP"/>
+              </w:rPr>
+              <w:sym w:font="Wingdings" w:char="F0E0"/>
+            </w:r>
+            <w:r>
+              <w:rPr>
+                <w:rFonts w:ascii="Candara" w:hAnsi="Candara" w:cs="Segoe UI"/>
+                <w:lang w:eastAsia="ja-JP"/>
+              </w:rPr>
+              <w:t xml:space="preserve"> hệ thống thông báo lỗi chi tiết và cho phép người dùng nhập lại</w:t>
+            </w:r>
+          </w:p>
+          <w:p>
+            <w:pPr>
+              <w:pStyle w:val="ListParagraph"/>
+              <w:numPr>
+                <w:ilvl w:val="1"/>
+                <w:numId w:val="27"/>
+              </w:numPr>
+              <w:rPr>
+                <w:rFonts w:ascii="Candara" w:hAnsi="Candara" w:cs="Segoe UI"/>
+                <w:lang w:eastAsia="ja-JP"/>
+              </w:rPr>
+            </w:pPr>
+            <w:r>
+              <w:rPr>
+                <w:rFonts w:ascii="Candara" w:hAnsi="Candara" w:cs="Segoe UI"/>
+                <w:lang w:eastAsia="ja-JP"/>
+              </w:rPr>
+              <w:t>Không</w:t>
+            </w:r>
+            <w:r>
+              <w:rPr>
+                <w:rFonts w:ascii="Candara" w:hAnsi="Candara" w:cs="Segoe UI"/>
+                <w:lang w:val="vi-VN" w:eastAsia="ja-JP"/>
+              </w:rPr>
+              <w:t xml:space="preserve"> tồn tại trong hệ thống QTTV </w:t>
+            </w:r>
+            <w:r>
+              <w:rPr>
+                <w:lang w:val="vi-VN" w:eastAsia="ja-JP"/>
+              </w:rPr>
+              <w:sym w:font="Wingdings" w:char="F0E0"/>
+            </w:r>
+            <w:r>
+              <w:rPr>
+                <w:rFonts w:ascii="Candara" w:hAnsi="Candara" w:cs="Segoe UI"/>
+                <w:lang w:val="vi-VN" w:eastAsia="ja-JP"/>
+              </w:rPr>
+              <w:t xml:space="preserve"> hệ thống thông báo </w:t>
+            </w:r>
+            <w:r>
+              <w:rPr>
+                <w:rFonts w:ascii="Candara" w:hAnsi="Candara" w:cs="Segoe UI"/>
+                <w:lang w:eastAsia="ja-JP"/>
+              </w:rPr>
+              <w:t>sách</w:t>
+            </w:r>
+            <w:r>
+              <w:rPr>
+                <w:rFonts w:ascii="Candara" w:hAnsi="Candara" w:cs="Segoe UI"/>
+                <w:lang w:val="vi-VN" w:eastAsia="ja-JP"/>
+              </w:rPr>
+              <w:t xml:space="preserve"> </w:t>
+            </w:r>
+            <w:r>
+              <w:rPr>
+                <w:rFonts w:ascii="Candara" w:hAnsi="Candara" w:cs="Segoe UI"/>
+                <w:lang w:eastAsia="ja-JP"/>
+              </w:rPr>
+              <w:t>không</w:t>
+            </w:r>
+            <w:r>
+              <w:rPr>
+                <w:rFonts w:ascii="Candara" w:hAnsi="Candara" w:cs="Segoe UI"/>
+                <w:lang w:val="vi-VN" w:eastAsia="ja-JP"/>
+              </w:rPr>
+              <w:t xml:space="preserve"> tồn tại</w:t>
+            </w:r>
           </w:p>
         </w:tc>
       </w:tr>
@@ -7139,7 +7885,81 @@
         <w:ind w:left="0" w:firstLine="0"/>
       </w:pPr>
       <w:r>
+        <w:rPr>
+          <w:noProof/>
+        </w:rPr>
         <w:lastRenderedPageBreak/>
+        <w:drawing>
+          <wp:anchor distT="0" distB="0" distL="114300" distR="114300" simplePos="0" relativeHeight="251657728" behindDoc="0" locked="0" layoutInCell="1" allowOverlap="1" wp14:anchorId="12BFB735" wp14:editId="5DDC7F95">
+            <wp:simplePos x="0" y="0"/>
+            <wp:positionH relativeFrom="column">
+              <wp:posOffset>596265</wp:posOffset>
+            </wp:positionH>
+            <wp:positionV relativeFrom="paragraph">
+              <wp:posOffset>363220</wp:posOffset>
+            </wp:positionV>
+            <wp:extent cx="5358765" cy="4070350"/>
+            <wp:effectExtent l="76200" t="76200" r="108585" b="120650"/>
+            <wp:wrapTopAndBottom/>
+            <wp:docPr id="6" name="Picture 6"/>
+            <wp:cNvGraphicFramePr>
+              <a:graphicFrameLocks xmlns:a="http://schemas.openxmlformats.org/drawingml/2006/main" noChangeAspect="1"/>
+            </wp:cNvGraphicFramePr>
+            <a:graphic xmlns:a="http://schemas.openxmlformats.org/drawingml/2006/main">
+              <a:graphicData uri="http://schemas.openxmlformats.org/drawingml/2006/picture">
+                <pic:pic xmlns:pic="http://schemas.openxmlformats.org/drawingml/2006/picture">
+                  <pic:nvPicPr>
+                    <pic:cNvPr id="6" name="Picture 6"/>
+                    <pic:cNvPicPr/>
+                  </pic:nvPicPr>
+                  <pic:blipFill>
+                    <a:blip r:embed="rId18">
+                      <a:extLst>
+                        <a:ext uri="{28A0092B-C50C-407E-A947-70E740481C1C}">
+                          <a14:useLocalDpi xmlns:a14="http://schemas.microsoft.com/office/drawing/2010/main" val="0"/>
+                        </a:ext>
+                      </a:extLst>
+                    </a:blip>
+                    <a:stretch>
+                      <a:fillRect/>
+                    </a:stretch>
+                  </pic:blipFill>
+                  <pic:spPr>
+                    <a:xfrm>
+                      <a:off x="0" y="0"/>
+                      <a:ext cx="5358765" cy="4070350"/>
+                    </a:xfrm>
+                    <a:prstGeom prst="rect">
+                      <a:avLst/>
+                    </a:prstGeom>
+                    <a:ln w="38100" cap="sq">
+                      <a:solidFill>
+                        <a:srgbClr val="000000"/>
+                      </a:solidFill>
+                      <a:prstDash val="solid"/>
+                      <a:miter lim="800000"/>
+                    </a:ln>
+                    <a:effectLst>
+                      <a:outerShdw blurRad="50800" dist="38100" dir="2700000" algn="tl" rotWithShape="0">
+                        <a:srgbClr val="000000">
+                          <a:alpha val="43000"/>
+                        </a:srgbClr>
+                      </a:outerShdw>
+                    </a:effectLst>
+                  </pic:spPr>
+                </pic:pic>
+              </a:graphicData>
+            </a:graphic>
+            <wp14:sizeRelH relativeFrom="margin">
+              <wp14:pctWidth>0</wp14:pctWidth>
+            </wp14:sizeRelH>
+            <wp14:sizeRelV relativeFrom="margin">
+              <wp14:pctHeight>0</wp14:pctHeight>
+            </wp14:sizeRelV>
+          </wp:anchor>
+        </w:drawing>
+      </w:r>
+      <w:r>
         <w:t xml:space="preserve">Đặc tả Use Case </w:t>
       </w:r>
       <w:r>
@@ -7366,6 +8186,174 @@
                 <w:lang w:eastAsia="ja-JP"/>
               </w:rPr>
             </w:pPr>
+            <w:r>
+              <w:rPr>
+                <w:rFonts w:ascii="Candara" w:hAnsi="Candara" w:cs="Segoe UI"/>
+                <w:lang w:eastAsia="ja-JP"/>
+              </w:rPr>
+              <w:t>Người dùng:</w:t>
+            </w:r>
+          </w:p>
+          <w:p>
+            <w:pPr>
+              <w:pStyle w:val="ListParagraph"/>
+              <w:numPr>
+                <w:ilvl w:val="0"/>
+                <w:numId w:val="27"/>
+              </w:numPr>
+              <w:spacing w:line="240" w:lineRule="auto"/>
+              <w:rPr>
+                <w:rFonts w:ascii="Candara" w:hAnsi="Candara" w:cs="Segoe UI"/>
+                <w:lang w:eastAsia="ja-JP"/>
+              </w:rPr>
+            </w:pPr>
+            <w:r>
+              <w:rPr>
+                <w:rFonts w:ascii="Candara" w:hAnsi="Candara" w:cs="Segoe UI"/>
+                <w:lang w:eastAsia="ja-JP"/>
+              </w:rPr>
+              <w:t>Tiếp nhận thông tin mượn sách</w:t>
+            </w:r>
+            <w:r>
+              <w:rPr>
+                <w:rFonts w:ascii="Candara" w:hAnsi="Candara" w:cs="Segoe UI"/>
+                <w:lang w:eastAsia="ja-JP"/>
+              </w:rPr>
+              <w:t xml:space="preserve"> (bao gồm danh sách sách mượn và thẻ độc giả)</w:t>
+            </w:r>
+          </w:p>
+          <w:p>
+            <w:pPr>
+              <w:pStyle w:val="ListParagraph"/>
+              <w:numPr>
+                <w:ilvl w:val="0"/>
+                <w:numId w:val="27"/>
+              </w:numPr>
+              <w:spacing w:line="240" w:lineRule="auto"/>
+              <w:rPr>
+                <w:rFonts w:ascii="Candara" w:hAnsi="Candara" w:cs="Segoe UI"/>
+                <w:lang w:eastAsia="ja-JP"/>
+              </w:rPr>
+            </w:pPr>
+            <w:r>
+              <w:rPr>
+                <w:rFonts w:ascii="Candara" w:hAnsi="Candara" w:cs="Segoe UI"/>
+                <w:lang w:eastAsia="ja-JP"/>
+              </w:rPr>
+              <w:t>Truy cập vào màn hình “</w:t>
+            </w:r>
+            <w:r>
+              <w:rPr>
+                <w:rFonts w:ascii="Candara" w:hAnsi="Candara" w:cs="Segoe UI"/>
+                <w:lang w:eastAsia="ja-JP"/>
+              </w:rPr>
+              <w:t>Tạo phiếu m</w:t>
+            </w:r>
+            <w:r>
+              <w:rPr>
+                <w:rFonts w:ascii="Candara" w:hAnsi="Candara" w:cs="Segoe UI"/>
+                <w:lang w:eastAsia="ja-JP"/>
+              </w:rPr>
+              <w:t xml:space="preserve">ượn </w:t>
+            </w:r>
+            <w:r>
+              <w:rPr>
+                <w:rFonts w:ascii="Candara" w:hAnsi="Candara" w:cs="Segoe UI"/>
+                <w:lang w:eastAsia="ja-JP"/>
+              </w:rPr>
+              <w:t>s</w:t>
+            </w:r>
+            <w:r>
+              <w:rPr>
+                <w:rFonts w:ascii="Candara" w:hAnsi="Candara" w:cs="Segoe UI"/>
+                <w:lang w:eastAsia="ja-JP"/>
+              </w:rPr>
+              <w:t>ách”</w:t>
+            </w:r>
+          </w:p>
+          <w:p>
+            <w:pPr>
+              <w:pStyle w:val="ListParagraph"/>
+              <w:numPr>
+                <w:ilvl w:val="0"/>
+                <w:numId w:val="27"/>
+              </w:numPr>
+              <w:spacing w:line="240" w:lineRule="auto"/>
+              <w:rPr>
+                <w:rFonts w:ascii="Candara" w:hAnsi="Candara" w:cs="Segoe UI"/>
+                <w:lang w:eastAsia="ja-JP"/>
+              </w:rPr>
+            </w:pPr>
+            <w:r>
+              <w:rPr>
+                <w:rFonts w:ascii="Candara" w:hAnsi="Candara" w:cs="Segoe UI"/>
+                <w:lang w:eastAsia="ja-JP"/>
+              </w:rPr>
+              <w:t xml:space="preserve">Nhập thông tin </w:t>
+            </w:r>
+            <w:r>
+              <w:rPr>
+                <w:rFonts w:ascii="Candara" w:hAnsi="Candara" w:cs="Segoe UI"/>
+                <w:lang w:eastAsia="ja-JP"/>
+              </w:rPr>
+              <w:t>mượn sách</w:t>
+            </w:r>
+            <w:r>
+              <w:rPr>
+                <w:rFonts w:ascii="Candara" w:hAnsi="Candara" w:cs="Segoe UI"/>
+                <w:lang w:eastAsia="ja-JP"/>
+              </w:rPr>
+              <w:t xml:space="preserve"> vào hệ thống QTTV</w:t>
+            </w:r>
+          </w:p>
+          <w:p>
+            <w:pPr>
+              <w:pStyle w:val="ListParagraph"/>
+              <w:numPr>
+                <w:ilvl w:val="0"/>
+                <w:numId w:val="27"/>
+              </w:numPr>
+              <w:spacing w:line="240" w:lineRule="auto"/>
+              <w:rPr>
+                <w:rFonts w:ascii="Candara" w:hAnsi="Candara" w:cs="Segoe UI"/>
+                <w:lang w:eastAsia="ja-JP"/>
+              </w:rPr>
+            </w:pPr>
+            <w:r>
+              <w:rPr>
+                <w:rFonts w:ascii="Candara" w:hAnsi="Candara" w:cs="Segoe UI"/>
+                <w:lang w:eastAsia="ja-JP"/>
+              </w:rPr>
+              <w:t>Hệ thống kiếm tra thông tin mượn sách</w:t>
+            </w:r>
+          </w:p>
+          <w:p>
+            <w:pPr>
+              <w:pStyle w:val="ListParagraph"/>
+              <w:numPr>
+                <w:ilvl w:val="0"/>
+                <w:numId w:val="27"/>
+              </w:numPr>
+              <w:spacing w:line="240" w:lineRule="auto"/>
+              <w:rPr>
+                <w:rFonts w:ascii="Candara" w:hAnsi="Candara" w:cs="Segoe UI"/>
+                <w:lang w:eastAsia="ja-JP"/>
+              </w:rPr>
+            </w:pPr>
+            <w:r>
+              <w:rPr>
+                <w:rFonts w:ascii="Candara" w:hAnsi="Candara" w:cs="Segoe UI"/>
+                <w:lang w:eastAsia="ja-JP"/>
+              </w:rPr>
+              <w:t xml:space="preserve">Hệ thống </w:t>
+            </w:r>
+            <w:r>
+              <w:rPr>
+                <w:rFonts w:ascii="Candara" w:hAnsi="Candara" w:cs="Segoe UI"/>
+                <w:lang w:eastAsia="ja-JP"/>
+              </w:rPr>
+              <w:t>tạo thành công mã phiếu mượn sách và lưu thông tin mượn sách xuống cơ sở dữ liệu</w:t>
+            </w:r>
           </w:p>
         </w:tc>
       </w:tr>
@@ -7422,6 +8410,13 @@
                 <w:lang w:eastAsia="ja-JP"/>
               </w:rPr>
             </w:pPr>
+            <w:r>
+              <w:rPr>
+                <w:rFonts w:ascii="Candara" w:hAnsi="Candara" w:cs="Segoe UI"/>
+                <w:lang w:eastAsia="ja-JP"/>
+              </w:rPr>
+              <w:t>Thủ thư</w:t>
+            </w:r>
           </w:p>
         </w:tc>
       </w:tr>
@@ -7455,6 +8450,7 @@
                 <w:i/>
                 <w:lang w:eastAsia="ja-JP"/>
               </w:rPr>
+              <w:lastRenderedPageBreak/>
               <w:t>Điều kiện tiên quyết</w:t>
             </w:r>
           </w:p>
@@ -7473,12 +8469,51 @@
           <w:p>
             <w:pPr>
               <w:pStyle w:val="ListParagraph"/>
+              <w:numPr>
+                <w:ilvl w:val="0"/>
+                <w:numId w:val="27"/>
+              </w:numPr>
               <w:spacing w:before="0" w:after="0" w:line="240" w:lineRule="auto"/>
               <w:rPr>
                 <w:rFonts w:ascii="Candara" w:hAnsi="Candara" w:cs="Segoe UI"/>
                 <w:lang w:eastAsia="ja-JP"/>
               </w:rPr>
             </w:pPr>
+            <w:r>
+              <w:rPr>
+                <w:rFonts w:ascii="Candara" w:hAnsi="Candara" w:cs="Segoe UI"/>
+                <w:lang w:eastAsia="ja-JP"/>
+              </w:rPr>
+              <w:t xml:space="preserve">Không được để trống </w:t>
+            </w:r>
+            <w:r>
+              <w:rPr>
+                <w:rFonts w:ascii="Candara" w:hAnsi="Candara" w:cs="Segoe UI"/>
+                <w:lang w:eastAsia="ja-JP"/>
+              </w:rPr>
+              <w:t>mã độc giả</w:t>
+            </w:r>
+          </w:p>
+          <w:p>
+            <w:pPr>
+              <w:pStyle w:val="ListParagraph"/>
+              <w:numPr>
+                <w:ilvl w:val="0"/>
+                <w:numId w:val="27"/>
+              </w:numPr>
+              <w:spacing w:before="0" w:after="0" w:line="240" w:lineRule="auto"/>
+              <w:rPr>
+                <w:rFonts w:ascii="Candara" w:hAnsi="Candara" w:cs="Segoe UI"/>
+                <w:lang w:eastAsia="ja-JP"/>
+              </w:rPr>
+            </w:pPr>
+            <w:r>
+              <w:rPr>
+                <w:rFonts w:ascii="Candara" w:hAnsi="Candara" w:cs="Segoe UI"/>
+                <w:lang w:eastAsia="ja-JP"/>
+              </w:rPr>
+              <w:t>Danh sách mượn sách có ít nhất thông tin của 1 cuốn sách</w:t>
+            </w:r>
           </w:p>
         </w:tc>
       </w:tr>
@@ -7529,13 +8564,26 @@
           </w:tcPr>
           <w:p>
             <w:pPr>
-              <w:pStyle w:val="ListParagraph"/>
               <w:spacing w:before="0" w:after="0" w:line="240" w:lineRule="auto"/>
               <w:rPr>
                 <w:rFonts w:ascii="Candara" w:hAnsi="Candara" w:cs="Segoe UI"/>
                 <w:lang w:eastAsia="ja-JP"/>
               </w:rPr>
             </w:pPr>
+            <w:r>
+              <w:rPr>
+                <w:rFonts w:ascii="Candara" w:hAnsi="Candara" w:cs="Segoe UI"/>
+                <w:lang w:eastAsia="ja-JP"/>
+              </w:rPr>
+              <w:t xml:space="preserve">Tạo phiếu mượn sách và lưu trữ thông tin mượn sách </w:t>
+            </w:r>
+            <w:r>
+              <w:rPr>
+                <w:rFonts w:ascii="Candara" w:hAnsi="Candara" w:cs="Segoe UI"/>
+                <w:lang w:eastAsia="ja-JP"/>
+              </w:rPr>
+              <w:t>thành công</w:t>
+            </w:r>
           </w:p>
         </w:tc>
       </w:tr>
@@ -7586,13 +8634,133 @@
           </w:tcPr>
           <w:p>
             <w:pPr>
+              <w:spacing w:before="0" w:after="0" w:line="240" w:lineRule="auto"/>
+              <w:rPr>
+                <w:rFonts w:ascii="Candara" w:hAnsi="Candara" w:cs="Segoe UI"/>
+                <w:lang w:eastAsia="ja-JP"/>
+              </w:rPr>
+            </w:pPr>
+            <w:r>
+              <w:rPr>
+                <w:rFonts w:ascii="Candara" w:hAnsi="Candara" w:cs="Segoe UI"/>
+                <w:lang w:eastAsia="ja-JP"/>
+              </w:rPr>
+              <w:t>Người dùng truy cập vào màn hình “</w:t>
+            </w:r>
+            <w:r>
+              <w:rPr>
+                <w:rFonts w:ascii="Candara" w:hAnsi="Candara" w:cs="Segoe UI"/>
+                <w:lang w:eastAsia="ja-JP"/>
+              </w:rPr>
+              <w:t>Tạo phiếu mượn</w:t>
+            </w:r>
+            <w:r>
+              <w:rPr>
+                <w:rFonts w:ascii="Candara" w:hAnsi="Candara" w:cs="Segoe UI"/>
+                <w:lang w:eastAsia="ja-JP"/>
+              </w:rPr>
+              <w:t xml:space="preserve"> sách”:</w:t>
+            </w:r>
+          </w:p>
+          <w:p>
+            <w:pPr>
               <w:pStyle w:val="ListParagraph"/>
+              <w:numPr>
+                <w:ilvl w:val="0"/>
+                <w:numId w:val="27"/>
+              </w:numPr>
               <w:spacing w:before="0" w:after="0" w:line="240" w:lineRule="auto"/>
               <w:rPr>
                 <w:rFonts w:ascii="Candara" w:hAnsi="Candara" w:cs="Segoe UI"/>
                 <w:lang w:eastAsia="ja-JP"/>
               </w:rPr>
             </w:pPr>
+            <w:r>
+              <w:rPr>
+                <w:rFonts w:ascii="Candara" w:hAnsi="Candara" w:cs="Segoe UI"/>
+                <w:lang w:eastAsia="ja-JP"/>
+              </w:rPr>
+              <w:t>Điền đầy đủ thông tin sách cần tra cứu</w:t>
+            </w:r>
+          </w:p>
+          <w:p>
+            <w:pPr>
+              <w:pStyle w:val="ListParagraph"/>
+              <w:numPr>
+                <w:ilvl w:val="0"/>
+                <w:numId w:val="27"/>
+              </w:numPr>
+              <w:spacing w:before="0" w:after="0" w:line="240" w:lineRule="auto"/>
+              <w:rPr>
+                <w:rFonts w:ascii="Candara" w:hAnsi="Candara" w:cs="Segoe UI"/>
+                <w:lang w:eastAsia="ja-JP"/>
+              </w:rPr>
+            </w:pPr>
+            <w:r>
+              <w:rPr>
+                <w:rFonts w:ascii="Candara" w:hAnsi="Candara" w:cs="Segoe UI"/>
+                <w:lang w:eastAsia="ja-JP"/>
+              </w:rPr>
+              <w:t>Nhấn nút “Tìm kiếm”</w:t>
+            </w:r>
+          </w:p>
+          <w:p>
+            <w:pPr>
+              <w:pStyle w:val="ListParagraph"/>
+              <w:numPr>
+                <w:ilvl w:val="0"/>
+                <w:numId w:val="27"/>
+              </w:numPr>
+              <w:spacing w:before="0" w:after="0" w:line="240" w:lineRule="auto"/>
+              <w:rPr>
+                <w:rFonts w:ascii="Candara" w:hAnsi="Candara" w:cs="Segoe UI"/>
+                <w:lang w:eastAsia="ja-JP"/>
+              </w:rPr>
+            </w:pPr>
+            <w:r>
+              <w:rPr>
+                <w:rFonts w:ascii="Candara" w:hAnsi="Candara" w:cs="Segoe UI"/>
+                <w:lang w:eastAsia="ja-JP"/>
+              </w:rPr>
+              <w:t>Hệ thống kiểm tra thông tin sách có liên quan đến thông tin người dùng đã nhập từ cơ sơ dữ liệu của hệ thống QTTV</w:t>
+            </w:r>
+          </w:p>
+          <w:p>
+            <w:pPr>
+              <w:spacing w:before="0" w:after="0" w:line="240" w:lineRule="auto"/>
+              <w:rPr>
+                <w:rFonts w:ascii="Candara" w:hAnsi="Candara" w:cs="Segoe UI"/>
+                <w:lang w:eastAsia="ja-JP"/>
+              </w:rPr>
+            </w:pPr>
+            <w:r>
+              <w:rPr>
+                <w:rFonts w:ascii="Candara" w:hAnsi="Candara" w:cs="Segoe UI"/>
+                <w:lang w:eastAsia="ja-JP"/>
+              </w:rPr>
+              <w:t xml:space="preserve">Hiển thị </w:t>
+            </w:r>
+            <w:r>
+              <w:rPr>
+                <w:rFonts w:ascii="Candara" w:hAnsi="Candara" w:cs="Segoe UI"/>
+                <w:lang w:eastAsia="ja-JP"/>
+              </w:rPr>
+              <w:t xml:space="preserve">thông tin chi tiết </w:t>
+            </w:r>
+            <w:r>
+              <w:rPr>
+                <w:rFonts w:ascii="Candara" w:hAnsi="Candara" w:cs="Segoe UI"/>
+                <w:lang w:eastAsia="ja-JP"/>
+              </w:rPr>
+              <w:t>sách</w:t>
+            </w:r>
+            <w:r>
+              <w:rPr>
+                <w:rFonts w:ascii="Candara" w:hAnsi="Candara" w:cs="Segoe UI"/>
+                <w:lang w:eastAsia="ja-JP"/>
+              </w:rPr>
+              <w:t xml:space="preserve"> đáp ứng kết quả tìm kiếm</w:t>
+            </w:r>
           </w:p>
         </w:tc>
       </w:tr>
@@ -7643,11 +8811,270 @@
           </w:tcPr>
           <w:p>
             <w:pPr>
-              <w:rPr>
-                <w:rFonts w:ascii="Candara" w:hAnsi="Candara" w:cs="Segoe UI"/>
-                <w:lang w:eastAsia="ja-JP"/>
-              </w:rPr>
-            </w:pPr>
+              <w:pStyle w:val="ListParagraph"/>
+              <w:numPr>
+                <w:ilvl w:val="0"/>
+                <w:numId w:val="27"/>
+              </w:numPr>
+              <w:rPr>
+                <w:rFonts w:ascii="Candara" w:hAnsi="Candara" w:cs="Segoe UI"/>
+                <w:lang w:eastAsia="ja-JP"/>
+              </w:rPr>
+            </w:pPr>
+            <w:r>
+              <w:rPr>
+                <w:rFonts w:ascii="Candara" w:hAnsi="Candara" w:cs="Segoe UI"/>
+                <w:lang w:eastAsia="ja-JP"/>
+              </w:rPr>
+              <w:t>Mã độc giả</w:t>
+            </w:r>
+            <w:r>
+              <w:rPr>
+                <w:rFonts w:ascii="Candara" w:hAnsi="Candara" w:cs="Segoe UI"/>
+                <w:lang w:eastAsia="ja-JP"/>
+              </w:rPr>
+              <w:t>:</w:t>
+            </w:r>
+          </w:p>
+          <w:p>
+            <w:pPr>
+              <w:pStyle w:val="ListParagraph"/>
+              <w:numPr>
+                <w:ilvl w:val="1"/>
+                <w:numId w:val="27"/>
+              </w:numPr>
+              <w:rPr>
+                <w:rFonts w:ascii="Candara" w:hAnsi="Candara" w:cs="Segoe UI"/>
+                <w:lang w:eastAsia="ja-JP"/>
+              </w:rPr>
+            </w:pPr>
+            <w:r>
+              <w:rPr>
+                <w:rFonts w:ascii="Candara" w:hAnsi="Candara" w:cs="Segoe UI"/>
+                <w:lang w:eastAsia="ja-JP"/>
+              </w:rPr>
+              <w:t>Hết hạn</w:t>
+            </w:r>
+            <w:r>
+              <w:rPr>
+                <w:rFonts w:ascii="Candara" w:hAnsi="Candara" w:cs="Segoe UI"/>
+                <w:lang w:eastAsia="ja-JP"/>
+              </w:rPr>
+              <w:t xml:space="preserve"> </w:t>
+            </w:r>
+            <w:r>
+              <w:rPr>
+                <w:rFonts w:ascii="Candara" w:hAnsi="Candara" w:cs="Segoe UI"/>
+                <w:lang w:eastAsia="ja-JP"/>
+              </w:rPr>
+              <w:sym w:font="Wingdings" w:char="F0E0"/>
+            </w:r>
+            <w:r>
+              <w:rPr>
+                <w:rFonts w:ascii="Candara" w:hAnsi="Candara" w:cs="Segoe UI"/>
+                <w:lang w:eastAsia="ja-JP"/>
+              </w:rPr>
+              <w:t xml:space="preserve"> hệ thống</w:t>
+            </w:r>
+            <w:r>
+              <w:rPr>
+                <w:rFonts w:ascii="Candara" w:hAnsi="Candara" w:cs="Segoe UI"/>
+                <w:lang w:eastAsia="ja-JP"/>
+              </w:rPr>
+              <w:t xml:space="preserve"> thông báo</w:t>
+            </w:r>
+            <w:r>
+              <w:rPr>
+                <w:rFonts w:ascii="Candara" w:hAnsi="Candara" w:cs="Segoe UI"/>
+                <w:lang w:eastAsia="ja-JP"/>
+              </w:rPr>
+              <w:t xml:space="preserve"> từ chối cho mượn sách</w:t>
+            </w:r>
+          </w:p>
+          <w:p>
+            <w:pPr>
+              <w:pStyle w:val="ListParagraph"/>
+              <w:numPr>
+                <w:ilvl w:val="1"/>
+                <w:numId w:val="27"/>
+              </w:numPr>
+              <w:rPr>
+                <w:rFonts w:ascii="Candara" w:hAnsi="Candara" w:cs="Segoe UI"/>
+                <w:lang w:eastAsia="ja-JP"/>
+              </w:rPr>
+            </w:pPr>
+            <w:r>
+              <w:rPr>
+                <w:rFonts w:ascii="Candara" w:hAnsi="Candara" w:cs="Segoe UI"/>
+                <w:lang w:eastAsia="ja-JP"/>
+              </w:rPr>
+              <w:t>Đã mượn quá 5 quyển sách trong 4 ngày</w:t>
+            </w:r>
+            <w:r>
+              <w:rPr>
+                <w:rFonts w:ascii="Candara" w:hAnsi="Candara" w:cs="Segoe UI"/>
+                <w:lang w:eastAsia="ja-JP"/>
+              </w:rPr>
+              <w:t xml:space="preserve"> </w:t>
+            </w:r>
+            <w:r>
+              <w:rPr>
+                <w:rFonts w:ascii="Candara" w:hAnsi="Candara" w:cs="Segoe UI"/>
+                <w:lang w:eastAsia="ja-JP"/>
+              </w:rPr>
+              <w:sym w:font="Wingdings" w:char="F0E0"/>
+            </w:r>
+            <w:r>
+              <w:rPr>
+                <w:rFonts w:ascii="Candara" w:hAnsi="Candara" w:cs="Segoe UI"/>
+                <w:lang w:eastAsia="ja-JP"/>
+              </w:rPr>
+              <w:t xml:space="preserve"> hệ thống thông báo từ chối cho mượn sách</w:t>
+            </w:r>
+          </w:p>
+          <w:p>
+            <w:pPr>
+              <w:pStyle w:val="ListParagraph"/>
+              <w:numPr>
+                <w:ilvl w:val="1"/>
+                <w:numId w:val="27"/>
+              </w:numPr>
+              <w:rPr>
+                <w:rFonts w:ascii="Candara" w:hAnsi="Candara" w:cs="Segoe UI"/>
+                <w:lang w:eastAsia="ja-JP"/>
+              </w:rPr>
+            </w:pPr>
+            <w:r>
+              <w:rPr>
+                <w:rFonts w:ascii="Candara" w:hAnsi="Candara" w:cs="Segoe UI"/>
+                <w:lang w:eastAsia="ja-JP"/>
+              </w:rPr>
+              <w:t>Có sách m</w:t>
+            </w:r>
+            <w:r>
+              <w:rPr>
+                <w:rFonts w:ascii="Candara" w:hAnsi="Candara" w:cs="Segoe UI"/>
+                <w:lang w:eastAsia="ja-JP"/>
+              </w:rPr>
+              <w:t>ượn quá hạn</w:t>
+            </w:r>
+            <w:r>
+              <w:rPr>
+                <w:rFonts w:ascii="Candara" w:hAnsi="Candara" w:cs="Segoe UI"/>
+                <w:lang w:eastAsia="ja-JP"/>
+              </w:rPr>
+              <w:t xml:space="preserve"> </w:t>
+            </w:r>
+            <w:r>
+              <w:rPr>
+                <w:rFonts w:ascii="Candara" w:hAnsi="Candara" w:cs="Segoe UI"/>
+                <w:lang w:eastAsia="ja-JP"/>
+              </w:rPr>
+              <w:t xml:space="preserve">nhưng chưa trả </w:t>
+            </w:r>
+            <w:r>
+              <w:rPr>
+                <w:rFonts w:ascii="Candara" w:hAnsi="Candara" w:cs="Segoe UI"/>
+                <w:lang w:eastAsia="ja-JP"/>
+              </w:rPr>
+              <w:sym w:font="Wingdings" w:char="F0E0"/>
+            </w:r>
+            <w:r>
+              <w:rPr>
+                <w:rFonts w:ascii="Candara" w:hAnsi="Candara" w:cs="Segoe UI"/>
+                <w:lang w:eastAsia="ja-JP"/>
+              </w:rPr>
+              <w:t xml:space="preserve"> hệ thống thông báo từ chối cho mượn sách</w:t>
+            </w:r>
+          </w:p>
+          <w:p>
+            <w:pPr>
+              <w:pStyle w:val="ListParagraph"/>
+              <w:numPr>
+                <w:ilvl w:val="0"/>
+                <w:numId w:val="27"/>
+              </w:numPr>
+              <w:rPr>
+                <w:rFonts w:ascii="Candara" w:hAnsi="Candara" w:cs="Segoe UI"/>
+                <w:lang w:eastAsia="ja-JP"/>
+              </w:rPr>
+            </w:pPr>
+            <w:r>
+              <w:rPr>
+                <w:rFonts w:ascii="Candara" w:hAnsi="Candara" w:cs="Segoe UI"/>
+                <w:lang w:eastAsia="ja-JP"/>
+              </w:rPr>
+              <w:t xml:space="preserve">Thông tin sách </w:t>
+            </w:r>
+            <w:r>
+              <w:rPr>
+                <w:rFonts w:ascii="Candara" w:hAnsi="Candara" w:cs="Segoe UI"/>
+                <w:lang w:eastAsia="ja-JP"/>
+              </w:rPr>
+              <w:t>mượn</w:t>
+            </w:r>
+            <w:r>
+              <w:rPr>
+                <w:rFonts w:ascii="Candara" w:hAnsi="Candara" w:cs="Segoe UI"/>
+                <w:lang w:eastAsia="ja-JP"/>
+              </w:rPr>
+              <w:t>:</w:t>
+            </w:r>
+          </w:p>
+          <w:p>
+            <w:pPr>
+              <w:pStyle w:val="ListParagraph"/>
+              <w:numPr>
+                <w:ilvl w:val="1"/>
+                <w:numId w:val="27"/>
+              </w:numPr>
+              <w:rPr>
+                <w:rFonts w:ascii="Candara" w:hAnsi="Candara" w:cs="Segoe UI"/>
+                <w:lang w:eastAsia="ja-JP"/>
+              </w:rPr>
+            </w:pPr>
+            <w:r>
+              <w:rPr>
+                <w:rFonts w:ascii="Candara" w:hAnsi="Candara" w:cs="Segoe UI"/>
+                <w:lang w:eastAsia="ja-JP"/>
+              </w:rPr>
+              <w:t>Đã cho người khác mượn/</w:t>
+            </w:r>
+            <w:r>
+              <w:rPr>
+                <w:rFonts w:ascii="Candara" w:hAnsi="Candara" w:cs="Segoe UI"/>
+                <w:lang w:eastAsia="ja-JP"/>
+              </w:rPr>
+              <w:t>Đã được cho mượn hết</w:t>
+            </w:r>
+            <w:r>
+              <w:rPr>
+                <w:rFonts w:ascii="Candara" w:hAnsi="Candara" w:cs="Segoe UI"/>
+                <w:lang w:eastAsia="ja-JP"/>
+              </w:rPr>
+              <w:t xml:space="preserve"> </w:t>
+            </w:r>
+            <w:r>
+              <w:rPr>
+                <w:rFonts w:ascii="Candara" w:hAnsi="Candara" w:cs="Segoe UI"/>
+                <w:lang w:eastAsia="ja-JP"/>
+              </w:rPr>
+              <w:t xml:space="preserve">số lượng </w:t>
+            </w:r>
+            <w:r>
+              <w:rPr>
+                <w:rFonts w:ascii="Candara" w:hAnsi="Candara" w:cs="Segoe UI"/>
+                <w:lang w:eastAsia="ja-JP"/>
+              </w:rPr>
+              <w:sym w:font="Wingdings" w:char="F0E0"/>
+            </w:r>
+            <w:r>
+              <w:rPr>
+                <w:rFonts w:ascii="Candara" w:hAnsi="Candara" w:cs="Segoe UI"/>
+                <w:lang w:eastAsia="ja-JP"/>
+              </w:rPr>
+              <w:t xml:space="preserve"> hệ thống thông báo lỗi chi tiết </w:t>
+            </w:r>
           </w:p>
         </w:tc>
       </w:tr>
@@ -7972,6 +9399,132 @@
                 <w:lang w:eastAsia="ja-JP"/>
               </w:rPr>
             </w:pPr>
+            <w:r>
+              <w:rPr>
+                <w:rFonts w:ascii="Candara" w:hAnsi="Candara" w:cs="Segoe UI"/>
+                <w:lang w:eastAsia="ja-JP"/>
+              </w:rPr>
+              <w:t>Người dùng:</w:t>
+            </w:r>
+          </w:p>
+          <w:p>
+            <w:pPr>
+              <w:pStyle w:val="ListParagraph"/>
+              <w:numPr>
+                <w:ilvl w:val="0"/>
+                <w:numId w:val="27"/>
+              </w:numPr>
+              <w:spacing w:line="240" w:lineRule="auto"/>
+              <w:rPr>
+                <w:rFonts w:ascii="Candara" w:hAnsi="Candara" w:cs="Segoe UI"/>
+                <w:lang w:eastAsia="ja-JP"/>
+              </w:rPr>
+            </w:pPr>
+            <w:r>
+              <w:rPr>
+                <w:rFonts w:ascii="Candara" w:hAnsi="Candara" w:cs="Segoe UI"/>
+                <w:lang w:eastAsia="ja-JP"/>
+              </w:rPr>
+              <w:t xml:space="preserve">Tiếp nhận </w:t>
+            </w:r>
+            <w:r>
+              <w:rPr>
+                <w:rFonts w:ascii="Candara" w:hAnsi="Candara" w:cs="Segoe UI"/>
+                <w:lang w:eastAsia="ja-JP"/>
+              </w:rPr>
+              <w:t>thông tin trả sách (bao gồm mã phiếu mượn sách &amp; thẻ độc giả)</w:t>
+            </w:r>
+          </w:p>
+          <w:p>
+            <w:pPr>
+              <w:pStyle w:val="ListParagraph"/>
+              <w:numPr>
+                <w:ilvl w:val="0"/>
+                <w:numId w:val="27"/>
+              </w:numPr>
+              <w:spacing w:line="240" w:lineRule="auto"/>
+              <w:rPr>
+                <w:rFonts w:ascii="Candara" w:hAnsi="Candara" w:cs="Segoe UI"/>
+                <w:lang w:eastAsia="ja-JP"/>
+              </w:rPr>
+            </w:pPr>
+            <w:r>
+              <w:rPr>
+                <w:rFonts w:ascii="Candara" w:hAnsi="Candara" w:cs="Segoe UI"/>
+                <w:lang w:eastAsia="ja-JP"/>
+              </w:rPr>
+              <w:t>Truy cập vào màn hình “Trả Sách”</w:t>
+            </w:r>
+          </w:p>
+          <w:p>
+            <w:pPr>
+              <w:pStyle w:val="ListParagraph"/>
+              <w:numPr>
+                <w:ilvl w:val="0"/>
+                <w:numId w:val="27"/>
+              </w:numPr>
+              <w:spacing w:line="240" w:lineRule="auto"/>
+              <w:rPr>
+                <w:rFonts w:ascii="Candara" w:hAnsi="Candara" w:cs="Segoe UI"/>
+                <w:lang w:eastAsia="ja-JP"/>
+              </w:rPr>
+            </w:pPr>
+            <w:r>
+              <w:rPr>
+                <w:rFonts w:ascii="Candara" w:hAnsi="Candara" w:cs="Segoe UI"/>
+                <w:lang w:eastAsia="ja-JP"/>
+              </w:rPr>
+              <w:t>Nhập “Mã phiếu mượn sách”</w:t>
+            </w:r>
+          </w:p>
+          <w:p>
+            <w:pPr>
+              <w:pStyle w:val="ListParagraph"/>
+              <w:numPr>
+                <w:ilvl w:val="0"/>
+                <w:numId w:val="27"/>
+              </w:numPr>
+              <w:spacing w:line="240" w:lineRule="auto"/>
+              <w:rPr>
+                <w:rFonts w:ascii="Candara" w:hAnsi="Candara" w:cs="Segoe UI"/>
+                <w:lang w:eastAsia="ja-JP"/>
+              </w:rPr>
+            </w:pPr>
+            <w:r>
+              <w:rPr>
+                <w:rFonts w:ascii="Candara" w:hAnsi="Candara" w:cs="Segoe UI"/>
+                <w:lang w:eastAsia="ja-JP"/>
+              </w:rPr>
+              <w:t>Chọn sách cần trả từ danh sách mượn</w:t>
+            </w:r>
+          </w:p>
+          <w:p>
+            <w:pPr>
+              <w:pStyle w:val="ListParagraph"/>
+              <w:numPr>
+                <w:ilvl w:val="0"/>
+                <w:numId w:val="27"/>
+              </w:numPr>
+              <w:spacing w:line="240" w:lineRule="auto"/>
+              <w:rPr>
+                <w:rFonts w:ascii="Candara" w:hAnsi="Candara" w:cs="Segoe UI"/>
+                <w:lang w:eastAsia="ja-JP"/>
+              </w:rPr>
+            </w:pPr>
+            <w:r>
+              <w:rPr>
+                <w:rFonts w:ascii="Candara" w:hAnsi="Candara" w:cs="Segoe UI"/>
+                <w:lang w:eastAsia="ja-JP"/>
+              </w:rPr>
+              <w:t>Lưu thông tin</w:t>
+            </w:r>
+            <w:r>
+              <w:rPr>
+                <w:rFonts w:ascii="Candara" w:hAnsi="Candara" w:cs="Segoe UI"/>
+                <w:lang w:eastAsia="ja-JP"/>
+              </w:rPr>
+              <w:t xml:space="preserve"> trả sách</w:t>
+            </w:r>
           </w:p>
         </w:tc>
       </w:tr>
@@ -15098,7 +16651,7 @@
   <w:style w:type="paragraph" w:default="1" w:styleId="Normal">
     <w:name w:val="Normal"/>
     <w:qFormat/>
-    <w:rsid w:val="00774BF1"/>
+    <w:rsid w:val="00780BBE"/>
     <w:pPr>
       <w:jc w:val="both"/>
     </w:pPr>
@@ -15767,6 +17320,7 @@
     <w:rsid w:val="006E7B9E"/>
     <w:rsid w:val="00783296"/>
     <w:rsid w:val="00794B56"/>
+    <w:rsid w:val="00812A93"/>
     <w:rsid w:val="008155D9"/>
     <w:rsid w:val="008D1406"/>
     <w:rsid w:val="008E2F0C"/>

</xml_diff>